<commit_message>
Mentesbe be kell irni a maxHasznot
</commit_message>
<xml_diff>
--- a/prezentáció/OUTBACK prezentáció szöveg.docx
+++ b/prezentáció/OUTBACK prezentáció szöveg.docx
@@ -1,6 +1,6 @@
 
 <file path=word/document.xml><?xml version="1.0" encoding="utf-8"?>
-<w:document xmlns:wpc="http://schemas.microsoft.com/office/word/2010/wordprocessingCanvas" xmlns:cx="http://schemas.microsoft.com/office/drawing/2014/chartex" xmlns:cx1="http://schemas.microsoft.com/office/drawing/2015/9/8/chartex" xmlns:cx2="http://schemas.microsoft.com/office/drawing/2015/10/21/chartex" xmlns:cx3="http://schemas.microsoft.com/office/drawing/2016/5/9/chartex" xmlns:cx4="http://schemas.microsoft.com/office/drawing/2016/5/10/chartex" xmlns:cx5="http://schemas.microsoft.com/office/drawing/2016/5/11/chartex" xmlns:cx6="http://schemas.microsoft.com/office/drawing/2016/5/12/chartex" xmlns:cx7="http://schemas.microsoft.com/office/drawing/2016/5/13/chartex" xmlns:cx8="http://schemas.microsoft.com/office/drawing/2016/5/14/chartex" xmlns:mc="http://schemas.openxmlformats.org/markup-compatibility/2006" xmlns:aink="http://schemas.microsoft.com/office/drawing/2016/ink" xmlns:am3d="http://schemas.microsoft.com/office/drawing/2017/model3d" xmlns:o="urn:schemas-microsoft-com:office:office" xmlns:oel="http://schemas.microsoft.com/office/2019/extlst" xmlns:r="http://schemas.openxmlformats.org/officeDocument/2006/relationships" xmlns:m="http://schemas.openxmlformats.org/officeDocument/2006/math" xmlns:v="urn:schemas-microsoft-com:vml" xmlns:wp14="http://schemas.microsoft.com/office/word/2010/wordprocessingDrawing" xmlns:wp="http://schemas.openxmlformats.org/drawingml/2006/wordprocessingDrawing" xmlns:w10="urn:schemas-microsoft-com:office:word" xmlns:w="http://schemas.openxmlformats.org/wordprocessingml/2006/main" xmlns:w14="http://schemas.microsoft.com/office/word/2010/wordml" xmlns:w15="http://schemas.microsoft.com/office/word/2012/wordml" xmlns:w16cex="http://schemas.microsoft.com/office/word/2018/wordml/cex" xmlns:w16cid="http://schemas.microsoft.com/office/word/2016/wordml/cid" xmlns:w16="http://schemas.microsoft.com/office/word/2018/wordml" xmlns:w16sdtdh="http://schemas.microsoft.com/office/word/2020/wordml/sdtdatahash" xmlns:w16se="http://schemas.microsoft.com/office/word/2015/wordml/symex" xmlns:wpg="http://schemas.microsoft.com/office/word/2010/wordprocessingGroup" xmlns:wpi="http://schemas.microsoft.com/office/word/2010/wordprocessingInk" xmlns:wne="http://schemas.microsoft.com/office/word/2006/wordml" xmlns:wps="http://schemas.microsoft.com/office/word/2010/wordprocessingShape" mc:Ignorable="w14 w15 w16se w16cid w16 w16cex w16sdtdh wp14">
+<w:document xmlns:wpc="http://schemas.microsoft.com/office/word/2010/wordprocessingCanvas" xmlns:cx="http://schemas.microsoft.com/office/drawing/2014/chartex" xmlns:cx1="http://schemas.microsoft.com/office/drawing/2015/9/8/chartex" xmlns:cx2="http://schemas.microsoft.com/office/drawing/2015/10/21/chartex" xmlns:cx3="http://schemas.microsoft.com/office/drawing/2016/5/9/chartex" xmlns:cx4="http://schemas.microsoft.com/office/drawing/2016/5/10/chartex" xmlns:cx5="http://schemas.microsoft.com/office/drawing/2016/5/11/chartex" xmlns:cx6="http://schemas.microsoft.com/office/drawing/2016/5/12/chartex" xmlns:cx7="http://schemas.microsoft.com/office/drawing/2016/5/13/chartex" xmlns:cx8="http://schemas.microsoft.com/office/drawing/2016/5/14/chartex" xmlns:mc="http://schemas.openxmlformats.org/markup-compatibility/2006" xmlns:aink="http://schemas.microsoft.com/office/drawing/2016/ink" xmlns:am3d="http://schemas.microsoft.com/office/drawing/2017/model3d" xmlns:o="urn:schemas-microsoft-com:office:office" xmlns:r="http://schemas.openxmlformats.org/officeDocument/2006/relationships" xmlns:m="http://schemas.openxmlformats.org/officeDocument/2006/math" xmlns:v="urn:schemas-microsoft-com:vml" xmlns:wp14="http://schemas.microsoft.com/office/word/2010/wordprocessingDrawing" xmlns:wp="http://schemas.openxmlformats.org/drawingml/2006/wordprocessingDrawing" xmlns:w10="urn:schemas-microsoft-com:office:word" xmlns:w="http://schemas.openxmlformats.org/wordprocessingml/2006/main" xmlns:w14="http://schemas.microsoft.com/office/word/2010/wordml" xmlns:w15="http://schemas.microsoft.com/office/word/2012/wordml" xmlns:w16cid="http://schemas.microsoft.com/office/word/2016/wordml/cid" xmlns:w16se="http://schemas.microsoft.com/office/word/2015/wordml/symex" xmlns:wpg="http://schemas.microsoft.com/office/word/2010/wordprocessingGroup" xmlns:wpi="http://schemas.microsoft.com/office/word/2010/wordprocessingInk" xmlns:wne="http://schemas.microsoft.com/office/word/2006/wordml" xmlns:wps="http://schemas.microsoft.com/office/word/2010/wordprocessingShape" mc:Ignorable="w14 w15 w16se w16cid wp14">
   <w:body>
     <w:p>
       <w:pPr>
@@ -68,7 +68,7 @@
     </w:p>
     <w:p>
       <w:pPr>
-        <w:pStyle w:val="ListParagraph"/>
+        <w:pStyle w:val="Listaszerbekezds"/>
         <w:numPr>
           <w:ilvl w:val="0"/>
           <w:numId w:val="1"/>
@@ -109,7 +109,7 @@
     </w:p>
     <w:p>
       <w:pPr>
-        <w:pStyle w:val="ListParagraph"/>
+        <w:pStyle w:val="Listaszerbekezds"/>
         <w:numPr>
           <w:ilvl w:val="0"/>
           <w:numId w:val="1"/>
@@ -216,7 +216,7 @@
     </w:p>
     <w:p>
       <w:pPr>
-        <w:pStyle w:val="ListParagraph"/>
+        <w:pStyle w:val="Listaszerbekezds"/>
         <w:numPr>
           <w:ilvl w:val="0"/>
           <w:numId w:val="1"/>
@@ -277,15 +277,7 @@
           <w:sz w:val="24"/>
           <w:szCs w:val="24"/>
         </w:rPr>
-        <w:t>már</w:t>
-      </w:r>
-      <w:r>
-        <w:rPr>
-          <w:color w:val="7030A0"/>
-          <w:sz w:val="24"/>
-          <w:szCs w:val="24"/>
-        </w:rPr>
-        <w:t xml:space="preserve"> </w:t>
+        <w:t xml:space="preserve">már </w:t>
       </w:r>
       <w:r>
         <w:rPr>
@@ -844,23 +836,7 @@
           <w:sz w:val="24"/>
           <w:szCs w:val="24"/>
         </w:rPr>
-        <w:t xml:space="preserve">, amelyet életerő növelőkkel tölthetünk vissza. Ezeket </w:t>
-      </w:r>
-      <w:r>
-        <w:rPr>
-          <w:color w:val="0070C0"/>
-          <w:sz w:val="24"/>
-          <w:szCs w:val="24"/>
-        </w:rPr>
-        <w:t>a játék során több helyen</w:t>
-      </w:r>
-      <w:r>
-        <w:rPr>
-          <w:color w:val="0070C0"/>
-          <w:sz w:val="24"/>
-          <w:szCs w:val="24"/>
-        </w:rPr>
-        <w:t xml:space="preserve"> lehet találni, </w:t>
+        <w:t xml:space="preserve">, amelyet életerő növelőkkel tölthetünk vissza. Ezeket a játék során több helyen lehet találni, </w:t>
       </w:r>
       <w:r>
         <w:rPr>
@@ -892,7 +868,71 @@
           <w:sz w:val="24"/>
           <w:szCs w:val="24"/>
         </w:rPr>
-        <w:t>pontokért</w:t>
+        <w:t xml:space="preserve">pontokért </w:t>
+      </w:r>
+      <w:r>
+        <w:rPr>
+          <w:color w:val="0070C0"/>
+          <w:sz w:val="24"/>
+          <w:szCs w:val="24"/>
+        </w:rPr>
+        <w:t>vásárolni i</w:t>
+      </w:r>
+      <w:r>
+        <w:rPr>
+          <w:color w:val="0070C0"/>
+          <w:sz w:val="24"/>
+          <w:szCs w:val="24"/>
+        </w:rPr>
+        <w:t>s</w:t>
+      </w:r>
+      <w:r>
+        <w:rPr>
+          <w:color w:val="0070C0"/>
+          <w:sz w:val="24"/>
+          <w:szCs w:val="24"/>
+        </w:rPr>
+        <w:t>. A he</w:t>
+      </w:r>
+      <w:r>
+        <w:rPr>
+          <w:color w:val="0070C0"/>
+          <w:sz w:val="24"/>
+          <w:szCs w:val="24"/>
+        </w:rPr>
+        <w:t xml:space="preserve">lyszínek egyikén nem csak gyógyító tárgyat, hanem lőszert is lehet </w:t>
+      </w:r>
+      <w:r>
+        <w:rPr>
+          <w:color w:val="0070C0"/>
+          <w:sz w:val="24"/>
+          <w:szCs w:val="24"/>
+        </w:rPr>
+        <w:t>venni</w:t>
+      </w:r>
+      <w:r>
+        <w:rPr>
+          <w:color w:val="0070C0"/>
+          <w:sz w:val="24"/>
+          <w:szCs w:val="24"/>
+        </w:rPr>
+        <w:t xml:space="preserve">, </w:t>
+      </w:r>
+      <w:r>
+        <w:rPr>
+          <w:color w:val="0070C0"/>
+          <w:sz w:val="24"/>
+          <w:szCs w:val="24"/>
+        </w:rPr>
+        <w:t xml:space="preserve">szintén pontokért, </w:t>
+      </w:r>
+      <w:r>
+        <w:rPr>
+          <w:color w:val="0070C0"/>
+          <w:sz w:val="24"/>
+          <w:szCs w:val="24"/>
+        </w:rPr>
+        <w:t>mellyel az elhasznált fegyvereink ismét használhatóvá válnak.</w:t>
       </w:r>
       <w:r>
         <w:rPr>
@@ -902,94 +942,6 @@
         </w:rPr>
         <w:t xml:space="preserve"> </w:t>
       </w:r>
-      <w:r>
-        <w:rPr>
-          <w:color w:val="0070C0"/>
-          <w:sz w:val="24"/>
-          <w:szCs w:val="24"/>
-        </w:rPr>
-        <w:t>vásárolni i</w:t>
-      </w:r>
-      <w:r>
-        <w:rPr>
-          <w:color w:val="0070C0"/>
-          <w:sz w:val="24"/>
-          <w:szCs w:val="24"/>
-        </w:rPr>
-        <w:t>s</w:t>
-      </w:r>
-      <w:r>
-        <w:rPr>
-          <w:color w:val="0070C0"/>
-          <w:sz w:val="24"/>
-          <w:szCs w:val="24"/>
-        </w:rPr>
-        <w:t>. A he</w:t>
-      </w:r>
-      <w:r>
-        <w:rPr>
-          <w:color w:val="0070C0"/>
-          <w:sz w:val="24"/>
-          <w:szCs w:val="24"/>
-        </w:rPr>
-        <w:t xml:space="preserve">lyszínek egyikén nem csak gyógyító tárgyat, hanem lőszert is lehet </w:t>
-      </w:r>
-      <w:r>
-        <w:rPr>
-          <w:color w:val="0070C0"/>
-          <w:sz w:val="24"/>
-          <w:szCs w:val="24"/>
-        </w:rPr>
-        <w:t>venni</w:t>
-      </w:r>
-      <w:r>
-        <w:rPr>
-          <w:color w:val="0070C0"/>
-          <w:sz w:val="24"/>
-          <w:szCs w:val="24"/>
-        </w:rPr>
-        <w:t xml:space="preserve">, </w:t>
-      </w:r>
-      <w:r>
-        <w:rPr>
-          <w:color w:val="0070C0"/>
-          <w:sz w:val="24"/>
-          <w:szCs w:val="24"/>
-        </w:rPr>
-        <w:t xml:space="preserve">szintén </w:t>
-      </w:r>
-      <w:r>
-        <w:rPr>
-          <w:color w:val="0070C0"/>
-          <w:sz w:val="24"/>
-          <w:szCs w:val="24"/>
-        </w:rPr>
-        <w:t>pontokért</w:t>
-      </w:r>
-      <w:r>
-        <w:rPr>
-          <w:color w:val="0070C0"/>
-          <w:sz w:val="24"/>
-          <w:szCs w:val="24"/>
-        </w:rPr>
-        <w:t xml:space="preserve">, </w:t>
-      </w:r>
-      <w:r>
-        <w:rPr>
-          <w:color w:val="0070C0"/>
-          <w:sz w:val="24"/>
-          <w:szCs w:val="24"/>
-        </w:rPr>
-        <w:t>mellyel az elhasznált fegyvereink ismét használhatóvá válnak.</w:t>
-      </w:r>
-      <w:r>
-        <w:rPr>
-          <w:color w:val="0070C0"/>
-          <w:sz w:val="24"/>
-          <w:szCs w:val="24"/>
-        </w:rPr>
-        <w:t xml:space="preserve"> </w:t>
-      </w:r>
     </w:p>
     <w:p>
       <w:pPr>
@@ -1011,14 +963,14 @@
     <w:p>
       <w:pPr>
         <w:rPr>
-          <w:color w:val="0070C0"/>
-          <w:sz w:val="24"/>
-          <w:szCs w:val="24"/>
-        </w:rPr>
-      </w:pPr>
-      <w:r>
-        <w:rPr>
-          <w:color w:val="0070C0"/>
+          <w:color w:val="7030A0"/>
+          <w:sz w:val="24"/>
+          <w:szCs w:val="24"/>
+        </w:rPr>
+      </w:pPr>
+      <w:r>
+        <w:rPr>
+          <w:color w:val="7030A0"/>
           <w:sz w:val="24"/>
           <w:szCs w:val="24"/>
         </w:rPr>
@@ -1052,7 +1004,7 @@
     </w:p>
     <w:p>
       <w:pPr>
-        <w:pStyle w:val="ListParagraph"/>
+        <w:pStyle w:val="Listaszerbekezds"/>
         <w:numPr>
           <w:ilvl w:val="0"/>
           <w:numId w:val="1"/>
@@ -1183,14 +1135,14 @@
     <w:p>
       <w:pPr>
         <w:rPr>
-          <w:color w:val="7030A0"/>
-          <w:sz w:val="24"/>
-          <w:szCs w:val="24"/>
-        </w:rPr>
-      </w:pPr>
-      <w:r>
-        <w:rPr>
-          <w:color w:val="7030A0"/>
+          <w:color w:val="0070C0"/>
+          <w:sz w:val="24"/>
+          <w:szCs w:val="24"/>
+        </w:rPr>
+      </w:pPr>
+      <w:r>
+        <w:rPr>
+          <w:color w:val="0070C0"/>
           <w:sz w:val="24"/>
           <w:szCs w:val="24"/>
         </w:rPr>
@@ -1198,7 +1150,7 @@
       </w:r>
       <w:r>
         <w:rPr>
-          <w:color w:val="7030A0"/>
+          <w:color w:val="0070C0"/>
           <w:sz w:val="24"/>
           <w:szCs w:val="24"/>
         </w:rPr>
@@ -1206,7 +1158,7 @@
       </w:r>
       <w:r>
         <w:rPr>
-          <w:color w:val="7030A0"/>
+          <w:color w:val="0070C0"/>
           <w:sz w:val="24"/>
           <w:szCs w:val="24"/>
         </w:rPr>
@@ -1214,7 +1166,7 @@
       </w:r>
       <w:r>
         <w:rPr>
-          <w:color w:val="7030A0"/>
+          <w:color w:val="0070C0"/>
           <w:sz w:val="24"/>
           <w:szCs w:val="24"/>
         </w:rPr>
@@ -1222,7 +1174,7 @@
       </w:r>
       <w:r>
         <w:rPr>
-          <w:color w:val="7030A0"/>
+          <w:color w:val="0070C0"/>
           <w:sz w:val="24"/>
           <w:szCs w:val="24"/>
         </w:rPr>
@@ -1230,7 +1182,7 @@
       </w:r>
       <w:r>
         <w:rPr>
-          <w:color w:val="7030A0"/>
+          <w:color w:val="0070C0"/>
           <w:sz w:val="24"/>
           <w:szCs w:val="24"/>
         </w:rPr>
@@ -1238,7 +1190,7 @@
       </w:r>
       <w:r>
         <w:rPr>
-          <w:color w:val="7030A0"/>
+          <w:color w:val="0070C0"/>
           <w:sz w:val="24"/>
           <w:szCs w:val="24"/>
         </w:rPr>
@@ -1246,7 +1198,7 @@
       </w:r>
       <w:r>
         <w:rPr>
-          <w:color w:val="7030A0"/>
+          <w:color w:val="0070C0"/>
           <w:sz w:val="24"/>
           <w:szCs w:val="24"/>
         </w:rPr>
@@ -1256,14 +1208,14 @@
     <w:p>
       <w:pPr>
         <w:rPr>
-          <w:color w:val="0070C0"/>
-          <w:sz w:val="24"/>
-          <w:szCs w:val="24"/>
-        </w:rPr>
-      </w:pPr>
-      <w:r>
-        <w:rPr>
-          <w:color w:val="0070C0"/>
+          <w:color w:val="7030A0"/>
+          <w:sz w:val="24"/>
+          <w:szCs w:val="24"/>
+        </w:rPr>
+      </w:pPr>
+      <w:r>
+        <w:rPr>
+          <w:color w:val="7030A0"/>
           <w:sz w:val="24"/>
           <w:szCs w:val="24"/>
         </w:rPr>
@@ -1272,7 +1224,7 @@
       <w:proofErr w:type="spellStart"/>
       <w:r>
         <w:rPr>
-          <w:color w:val="0070C0"/>
+          <w:color w:val="7030A0"/>
           <w:sz w:val="24"/>
           <w:szCs w:val="24"/>
         </w:rPr>
@@ -1281,7 +1233,7 @@
       <w:proofErr w:type="spellEnd"/>
       <w:r>
         <w:rPr>
-          <w:color w:val="0070C0"/>
+          <w:color w:val="7030A0"/>
           <w:sz w:val="24"/>
           <w:szCs w:val="24"/>
         </w:rPr>
@@ -1302,28 +1254,12 @@
           <w:sz w:val="24"/>
           <w:szCs w:val="24"/>
         </w:rPr>
-        <w:t xml:space="preserve">A játékban eredetileg a kiírások a kódba voltak begépelve, ám később rájöttünk, hogy ennek egy sokkal szebb és igényesebb módja lenne azokat fájlokból beolvasni. Talán túl későn is jöttünk rá, mindössze 4 nappal a leadási határidő előtt. Szerencsére sikerült időben átírni a szövegek nagy részét </w:t>
-      </w:r>
-      <w:r>
-        <w:rPr>
-          <w:color w:val="7030A0"/>
-          <w:sz w:val="24"/>
-          <w:szCs w:val="24"/>
-        </w:rPr>
-        <w:t>fájlokba</w:t>
-      </w:r>
-      <w:r>
-        <w:rPr>
-          <w:color w:val="7030A0"/>
-          <w:sz w:val="24"/>
-          <w:szCs w:val="24"/>
-        </w:rPr>
-        <w:t>.</w:t>
-      </w:r>
-    </w:p>
-    <w:p>
-      <w:pPr>
-        <w:pStyle w:val="ListParagraph"/>
+        <w:t>A játékban eredetileg a kiírások a kódba voltak begépelve, ám később rájöttünk, hogy ennek egy sokkal szebb és igényesebb módja lenne azokat fájlokból beolvasni. Talán túl későn is jöttünk rá, mindössze 4 nappal a leadási határidő előtt. Szerencsére sikerült időben átírni a szövegek nagy részét fájlokba.</w:t>
+      </w:r>
+    </w:p>
+    <w:p>
+      <w:pPr>
+        <w:pStyle w:val="Listaszerbekezds"/>
         <w:numPr>
           <w:ilvl w:val="0"/>
           <w:numId w:val="1"/>
@@ -1415,14 +1351,14 @@
     <w:p>
       <w:pPr>
         <w:rPr>
-          <w:color w:val="7030A0"/>
-          <w:sz w:val="24"/>
-          <w:szCs w:val="24"/>
-        </w:rPr>
-      </w:pPr>
-      <w:r>
-        <w:rPr>
-          <w:color w:val="7030A0"/>
+          <w:color w:val="0070C0"/>
+          <w:sz w:val="24"/>
+          <w:szCs w:val="24"/>
+        </w:rPr>
+      </w:pPr>
+      <w:r>
+        <w:rPr>
+          <w:color w:val="0070C0"/>
           <w:sz w:val="24"/>
           <w:szCs w:val="24"/>
         </w:rPr>
@@ -1432,14 +1368,14 @@
     <w:p>
       <w:pPr>
         <w:rPr>
-          <w:color w:val="0070C0"/>
-          <w:sz w:val="24"/>
-          <w:szCs w:val="24"/>
-        </w:rPr>
-      </w:pPr>
-      <w:r>
-        <w:rPr>
-          <w:color w:val="0070C0"/>
+          <w:color w:val="7030A0"/>
+          <w:sz w:val="24"/>
+          <w:szCs w:val="24"/>
+        </w:rPr>
+      </w:pPr>
+      <w:r>
+        <w:rPr>
+          <w:color w:val="7030A0"/>
           <w:sz w:val="24"/>
           <w:szCs w:val="24"/>
         </w:rPr>
@@ -1474,14 +1410,14 @@
     <w:p>
       <w:pPr>
         <w:rPr>
-          <w:color w:val="0070C0"/>
-          <w:sz w:val="24"/>
-          <w:szCs w:val="24"/>
-        </w:rPr>
-      </w:pPr>
-      <w:r>
-        <w:rPr>
-          <w:color w:val="0070C0"/>
+          <w:color w:val="7030A0"/>
+          <w:sz w:val="24"/>
+          <w:szCs w:val="24"/>
+        </w:rPr>
+      </w:pPr>
+      <w:r>
+        <w:rPr>
+          <w:color w:val="7030A0"/>
           <w:sz w:val="24"/>
           <w:szCs w:val="24"/>
         </w:rPr>
@@ -1490,7 +1426,7 @@
     </w:p>
     <w:p>
       <w:pPr>
-        <w:pStyle w:val="ListParagraph"/>
+        <w:pStyle w:val="Listaszerbekezds"/>
         <w:numPr>
           <w:ilvl w:val="0"/>
           <w:numId w:val="1"/>
@@ -1549,14 +1485,14 @@
     <w:p>
       <w:pPr>
         <w:rPr>
-          <w:color w:val="7030A0"/>
-          <w:sz w:val="24"/>
-          <w:szCs w:val="24"/>
-        </w:rPr>
-      </w:pPr>
-      <w:r>
-        <w:rPr>
-          <w:color w:val="7030A0"/>
+          <w:color w:val="0070C0"/>
+          <w:sz w:val="24"/>
+          <w:szCs w:val="24"/>
+        </w:rPr>
+      </w:pPr>
+      <w:r>
+        <w:rPr>
+          <w:color w:val="0070C0"/>
           <w:sz w:val="24"/>
           <w:szCs w:val="24"/>
         </w:rPr>
@@ -1566,14 +1502,14 @@
     <w:p>
       <w:pPr>
         <w:rPr>
-          <w:color w:val="0070C0"/>
-          <w:sz w:val="24"/>
-          <w:szCs w:val="24"/>
-        </w:rPr>
-      </w:pPr>
-      <w:r>
-        <w:rPr>
-          <w:color w:val="0070C0"/>
+          <w:color w:val="7030A0"/>
+          <w:sz w:val="24"/>
+          <w:szCs w:val="24"/>
+        </w:rPr>
+      </w:pPr>
+      <w:r>
+        <w:rPr>
+          <w:color w:val="7030A0"/>
           <w:sz w:val="24"/>
           <w:szCs w:val="24"/>
         </w:rPr>
@@ -1581,7 +1517,7 @@
       </w:r>
       <w:r>
         <w:rPr>
-          <w:color w:val="0070C0"/>
+          <w:color w:val="7030A0"/>
           <w:sz w:val="24"/>
           <w:szCs w:val="24"/>
         </w:rPr>
@@ -1642,15 +1578,7 @@
           <w:sz w:val="24"/>
           <w:szCs w:val="24"/>
         </w:rPr>
-        <w:t xml:space="preserve"> </w:t>
-      </w:r>
-      <w:r>
-        <w:rPr>
-          <w:color w:val="7030A0"/>
-          <w:sz w:val="24"/>
-          <w:szCs w:val="24"/>
-        </w:rPr>
-        <w:t>nem igazán érzi</w:t>
+        <w:t xml:space="preserve"> nem igazán érzi</w:t>
       </w:r>
       <w:r>
         <w:rPr>
@@ -1720,7 +1648,7 @@
     </w:p>
     <w:p>
       <w:pPr>
-        <w:pStyle w:val="ListParagraph"/>
+        <w:pStyle w:val="Listaszerbekezds"/>
         <w:numPr>
           <w:ilvl w:val="0"/>
           <w:numId w:val="1"/>
@@ -1741,6 +1669,8 @@
         </w:rPr>
         <w:t>dia</w:t>
       </w:r>
+      <w:bookmarkStart w:id="0" w:name="_GoBack"/>
+      <w:bookmarkEnd w:id="0"/>
     </w:p>
     <w:p>
       <w:pPr>
@@ -1788,7 +1718,7 @@
 </file>
 
 <file path=word/numbering.xml><?xml version="1.0" encoding="utf-8"?>
-<w:numbering xmlns:wpc="http://schemas.microsoft.com/office/word/2010/wordprocessingCanvas" xmlns:cx="http://schemas.microsoft.com/office/drawing/2014/chartex" xmlns:cx1="http://schemas.microsoft.com/office/drawing/2015/9/8/chartex" xmlns:cx2="http://schemas.microsoft.com/office/drawing/2015/10/21/chartex" xmlns:cx3="http://schemas.microsoft.com/office/drawing/2016/5/9/chartex" xmlns:cx4="http://schemas.microsoft.com/office/drawing/2016/5/10/chartex" xmlns:cx5="http://schemas.microsoft.com/office/drawing/2016/5/11/chartex" xmlns:cx6="http://schemas.microsoft.com/office/drawing/2016/5/12/chartex" xmlns:cx7="http://schemas.microsoft.com/office/drawing/2016/5/13/chartex" xmlns:cx8="http://schemas.microsoft.com/office/drawing/2016/5/14/chartex" xmlns:mc="http://schemas.openxmlformats.org/markup-compatibility/2006" xmlns:aink="http://schemas.microsoft.com/office/drawing/2016/ink" xmlns:am3d="http://schemas.microsoft.com/office/drawing/2017/model3d" xmlns:o="urn:schemas-microsoft-com:office:office" xmlns:oel="http://schemas.microsoft.com/office/2019/extlst" xmlns:r="http://schemas.openxmlformats.org/officeDocument/2006/relationships" xmlns:m="http://schemas.openxmlformats.org/officeDocument/2006/math" xmlns:v="urn:schemas-microsoft-com:vml" xmlns:wp14="http://schemas.microsoft.com/office/word/2010/wordprocessingDrawing" xmlns:wp="http://schemas.openxmlformats.org/drawingml/2006/wordprocessingDrawing" xmlns:w10="urn:schemas-microsoft-com:office:word" xmlns:w="http://schemas.openxmlformats.org/wordprocessingml/2006/main" xmlns:w14="http://schemas.microsoft.com/office/word/2010/wordml" xmlns:w15="http://schemas.microsoft.com/office/word/2012/wordml" xmlns:w16cex="http://schemas.microsoft.com/office/word/2018/wordml/cex" xmlns:w16cid="http://schemas.microsoft.com/office/word/2016/wordml/cid" xmlns:w16="http://schemas.microsoft.com/office/word/2018/wordml" xmlns:w16sdtdh="http://schemas.microsoft.com/office/word/2020/wordml/sdtdatahash" xmlns:w16se="http://schemas.microsoft.com/office/word/2015/wordml/symex" xmlns:wpg="http://schemas.microsoft.com/office/word/2010/wordprocessingGroup" xmlns:wpi="http://schemas.microsoft.com/office/word/2010/wordprocessingInk" xmlns:wne="http://schemas.microsoft.com/office/word/2006/wordml" xmlns:wps="http://schemas.microsoft.com/office/word/2010/wordprocessingShape" mc:Ignorable="w14 w15 w16se w16cid w16 w16cex w16sdtdh wp14">
+<w:numbering xmlns:wpc="http://schemas.microsoft.com/office/word/2010/wordprocessingCanvas" xmlns:cx="http://schemas.microsoft.com/office/drawing/2014/chartex" xmlns:cx1="http://schemas.microsoft.com/office/drawing/2015/9/8/chartex" xmlns:cx2="http://schemas.microsoft.com/office/drawing/2015/10/21/chartex" xmlns:cx3="http://schemas.microsoft.com/office/drawing/2016/5/9/chartex" xmlns:cx4="http://schemas.microsoft.com/office/drawing/2016/5/10/chartex" xmlns:cx5="http://schemas.microsoft.com/office/drawing/2016/5/11/chartex" xmlns:cx6="http://schemas.microsoft.com/office/drawing/2016/5/12/chartex" xmlns:cx7="http://schemas.microsoft.com/office/drawing/2016/5/13/chartex" xmlns:cx8="http://schemas.microsoft.com/office/drawing/2016/5/14/chartex" xmlns:mc="http://schemas.openxmlformats.org/markup-compatibility/2006" xmlns:aink="http://schemas.microsoft.com/office/drawing/2016/ink" xmlns:am3d="http://schemas.microsoft.com/office/drawing/2017/model3d" xmlns:o="urn:schemas-microsoft-com:office:office" xmlns:r="http://schemas.openxmlformats.org/officeDocument/2006/relationships" xmlns:m="http://schemas.openxmlformats.org/officeDocument/2006/math" xmlns:v="urn:schemas-microsoft-com:vml" xmlns:wp14="http://schemas.microsoft.com/office/word/2010/wordprocessingDrawing" xmlns:wp="http://schemas.openxmlformats.org/drawingml/2006/wordprocessingDrawing" xmlns:w10="urn:schemas-microsoft-com:office:word" xmlns:w="http://schemas.openxmlformats.org/wordprocessingml/2006/main" xmlns:w14="http://schemas.microsoft.com/office/word/2010/wordml" xmlns:w15="http://schemas.microsoft.com/office/word/2012/wordml" xmlns:w16cid="http://schemas.microsoft.com/office/word/2016/wordml/cid" xmlns:w16se="http://schemas.microsoft.com/office/word/2015/wordml/symex" xmlns:wpg="http://schemas.microsoft.com/office/word/2010/wordprocessingGroup" xmlns:wpi="http://schemas.microsoft.com/office/word/2010/wordprocessingInk" xmlns:wne="http://schemas.microsoft.com/office/word/2006/wordml" xmlns:wps="http://schemas.microsoft.com/office/word/2010/wordprocessingShape" mc:Ignorable="w14 w15 w16se w16cid wp14">
   <w:abstractNum w:abstractNumId="0" w15:restartNumberingAfterBreak="0">
     <w:nsid w:val="60283AF3"/>
     <w:multiLevelType w:val="hybridMultilevel"/>
@@ -1878,14 +1808,14 @@
       </w:pPr>
     </w:lvl>
   </w:abstractNum>
-  <w:num w:numId="1" w16cid:durableId="1147741596">
+  <w:num w:numId="1">
     <w:abstractNumId w:val="0"/>
   </w:num>
 </w:numbering>
 </file>
 
 <file path=word/styles.xml><?xml version="1.0" encoding="utf-8"?>
-<w:styles xmlns:mc="http://schemas.openxmlformats.org/markup-compatibility/2006" xmlns:r="http://schemas.openxmlformats.org/officeDocument/2006/relationships" xmlns:w="http://schemas.openxmlformats.org/wordprocessingml/2006/main" xmlns:w14="http://schemas.microsoft.com/office/word/2010/wordml" xmlns:w15="http://schemas.microsoft.com/office/word/2012/wordml" xmlns:w16cex="http://schemas.microsoft.com/office/word/2018/wordml/cex" xmlns:w16cid="http://schemas.microsoft.com/office/word/2016/wordml/cid" xmlns:w16="http://schemas.microsoft.com/office/word/2018/wordml" xmlns:w16sdtdh="http://schemas.microsoft.com/office/word/2020/wordml/sdtdatahash" xmlns:w16se="http://schemas.microsoft.com/office/word/2015/wordml/symex" mc:Ignorable="w14 w15 w16se w16cid w16 w16cex w16sdtdh">
+<w:styles xmlns:mc="http://schemas.openxmlformats.org/markup-compatibility/2006" xmlns:r="http://schemas.openxmlformats.org/officeDocument/2006/relationships" xmlns:w="http://schemas.openxmlformats.org/wordprocessingml/2006/main" xmlns:w14="http://schemas.microsoft.com/office/word/2010/wordml" xmlns:w15="http://schemas.microsoft.com/office/word/2012/wordml" xmlns:w16cid="http://schemas.microsoft.com/office/word/2016/wordml/cid" xmlns:w16se="http://schemas.microsoft.com/office/word/2015/wordml/symex" mc:Ignorable="w14 w15 w16se w16cid">
   <w:docDefaults>
     <w:rPrDefault>
       <w:rPr>
@@ -1903,7 +1833,7 @@
       </w:pPr>
     </w:pPrDefault>
   </w:docDefaults>
-  <w:latentStyles w:defLockedState="0" w:defUIPriority="99" w:defSemiHidden="0" w:defUnhideWhenUsed="0" w:defQFormat="0" w:count="376">
+  <w:latentStyles w:defLockedState="0" w:defUIPriority="99" w:defSemiHidden="0" w:defUnhideWhenUsed="0" w:defQFormat="0" w:count="375">
     <w:lsdException w:name="Normal" w:uiPriority="0" w:qFormat="1"/>
     <w:lsdException w:name="heading 1" w:uiPriority="9" w:qFormat="1"/>
     <w:lsdException w:name="heading 2" w:semiHidden="1" w:uiPriority="9" w:unhideWhenUsed="1" w:qFormat="1"/>
@@ -2279,19 +2209,18 @@
     <w:lsdException w:name="Smart Hyperlink" w:semiHidden="1" w:unhideWhenUsed="1"/>
     <w:lsdException w:name="Hashtag" w:semiHidden="1" w:unhideWhenUsed="1"/>
     <w:lsdException w:name="Unresolved Mention" w:semiHidden="1" w:unhideWhenUsed="1"/>
-    <w:lsdException w:name="Smart Link" w:semiHidden="1" w:unhideWhenUsed="1"/>
   </w:latentStyles>
-  <w:style w:type="paragraph" w:default="1" w:styleId="Normal">
+  <w:style w:type="paragraph" w:default="1" w:styleId="Norml">
     <w:name w:val="Normal"/>
     <w:qFormat/>
   </w:style>
-  <w:style w:type="character" w:default="1" w:styleId="DefaultParagraphFont">
+  <w:style w:type="character" w:default="1" w:styleId="Bekezdsalapbettpusa">
     <w:name w:val="Default Paragraph Font"/>
     <w:uiPriority w:val="1"/>
     <w:semiHidden/>
     <w:unhideWhenUsed/>
   </w:style>
-  <w:style w:type="table" w:default="1" w:styleId="TableNormal">
+  <w:style w:type="table" w:default="1" w:styleId="Normltblzat">
     <w:name w:val="Normal Table"/>
     <w:uiPriority w:val="99"/>
     <w:semiHidden/>
@@ -2306,15 +2235,15 @@
       </w:tblCellMar>
     </w:tblPr>
   </w:style>
-  <w:style w:type="numbering" w:default="1" w:styleId="NoList">
+  <w:style w:type="numbering" w:default="1" w:styleId="Nemlista">
     <w:name w:val="No List"/>
     <w:uiPriority w:val="99"/>
     <w:semiHidden/>
     <w:unhideWhenUsed/>
   </w:style>
-  <w:style w:type="paragraph" w:styleId="ListParagraph">
+  <w:style w:type="paragraph" w:styleId="Listaszerbekezds">
     <w:name w:val="List Paragraph"/>
-    <w:basedOn w:val="Normal"/>
+    <w:basedOn w:val="Norml"/>
     <w:uiPriority w:val="34"/>
     <w:qFormat/>
     <w:rsid w:val="008F285A"/>

</xml_diff>